<commit_message>
PLOG 13, 15, 22
</commit_message>
<xml_diff>
--- a/docs/legislacao/plog/PLOG0013A.docx
+++ b/docs/legislacao/plog/PLOG0013A.docx
@@ -891,7 +891,7 @@
           <w:sz w:val="24"/>
           <w:szCs w:val="24"/>
         </w:rPr>
-        <w:t>A – Contratação de fornecimento de material nacionalizado</w:t>
+        <w:t xml:space="preserve"> – Contratação de fornecimento de material nacionalizado</w:t>
       </w:r>
     </w:p>
     <w:p>
@@ -915,6 +915,7 @@
           <w:ilvl w:val="2"/>
           <w:numId w:val="1"/>
         </w:numPr>
+        <w:spacing w:before="120"/>
         <w:rPr>
           <w:sz w:val="24"/>
           <w:szCs w:val="24"/>
@@ -948,18 +949,25 @@
         <w:keepLines/>
         <w:widowControl w:val="0"/>
         <w:rPr>
+          <w:sz w:val="24"/>
+          <w:szCs w:val="24"/>
+        </w:rPr>
+      </w:pPr>
+      <w:r>
+        <w:rPr>
           <w:rFonts w:ascii="TimesNewRoman" w:hAnsi="TimesNewRoman" w:cs="TimesNewRoman"/>
           <w:sz w:val="24"/>
           <w:szCs w:val="24"/>
         </w:rPr>
-      </w:pPr>
+        <w:t>PLOG00</w:t>
+      </w:r>
       <w:r>
         <w:rPr>
           <w:rFonts w:ascii="TimesNewRoman" w:hAnsi="TimesNewRoman" w:cs="TimesNewRoman"/>
           <w:sz w:val="24"/>
           <w:szCs w:val="24"/>
         </w:rPr>
-        <w:t>PLOG00</w:t>
+        <w:t>11</w:t>
       </w:r>
       <w:r>
         <w:rPr>
@@ -967,29 +975,67 @@
           <w:sz w:val="24"/>
           <w:szCs w:val="24"/>
         </w:rPr>
-        <w:t>11</w:t>
-      </w:r>
-      <w:r>
+        <w:t xml:space="preserve"> </w:t>
+      </w:r>
+      <w:r>
+        <w:rPr>
+          <w:sz w:val="24"/>
+          <w:szCs w:val="24"/>
+        </w:rPr>
+        <w:t>-</w:t>
+      </w:r>
+      <w:r>
+        <w:rPr>
+          <w:sz w:val="24"/>
+          <w:szCs w:val="24"/>
+        </w:rPr>
+        <w:t xml:space="preserve"> Homologação </w:t>
+      </w:r>
+      <w:r>
+        <w:rPr>
+          <w:sz w:val="24"/>
+          <w:szCs w:val="24"/>
+        </w:rPr>
+        <w:t>de fornecedor em ensaio de controle de qualidade</w:t>
+      </w:r>
+    </w:p>
+    <w:p>
+      <w:pPr>
+        <w:keepNext/>
+        <w:keepLines/>
+        <w:widowControl w:val="0"/>
+        <w:rPr>
+          <w:sz w:val="24"/>
+          <w:szCs w:val="24"/>
+        </w:rPr>
+      </w:pPr>
+      <w:r>
+        <w:rPr>
+          <w:sz w:val="24"/>
+          <w:szCs w:val="24"/>
+        </w:rPr>
+        <w:t>(relacionado ao item de controle de qualidade do RTL)</w:t>
+      </w:r>
+    </w:p>
+    <w:p>
+      <w:pPr>
+        <w:keepNext/>
+        <w:keepLines/>
+        <w:widowControl w:val="0"/>
+        <w:spacing w:before="120"/>
         <w:rPr>
           <w:rFonts w:ascii="TimesNewRoman" w:hAnsi="TimesNewRoman" w:cs="TimesNewRoman"/>
           <w:sz w:val="24"/>
           <w:szCs w:val="24"/>
         </w:rPr>
-        <w:t>A</w:t>
-      </w:r>
-      <w:r>
-        <w:rPr>
-          <w:sz w:val="24"/>
-          <w:szCs w:val="24"/>
-        </w:rPr>
-        <w:t xml:space="preserve"> - Homologação </w:t>
-      </w:r>
-      <w:r>
-        <w:rPr>
-          <w:sz w:val="24"/>
-          <w:szCs w:val="24"/>
-        </w:rPr>
-        <w:t>para realização de controle de qualidade de produto</w:t>
+      </w:pPr>
+      <w:r>
+        <w:rPr>
+          <w:sz w:val="24"/>
+          <w:szCs w:val="24"/>
+          <w:lang w:val="pt-PT"/>
+        </w:rPr>
+        <w:t>PLOG0022 - Compilação de requisições de ressuprimento</w:t>
       </w:r>
     </w:p>
     <w:p>
@@ -2983,1112 +3029,7 @@
           <w:szCs w:val="24"/>
           <w:lang w:val="pt-PT"/>
         </w:rPr>
-        <w:t xml:space="preserve">A NTCP deve levantar o número </w:t>
-      </w:r>
-      <w:r>
-        <w:rPr>
-          <w:sz w:val="24"/>
-          <w:szCs w:val="24"/>
-          <w:lang w:val="pt-PT"/>
-        </w:rPr>
-        <w:t xml:space="preserve">requisições emitidas </w:t>
-      </w:r>
-      <w:r>
-        <w:rPr>
-          <w:sz w:val="24"/>
-          <w:szCs w:val="24"/>
-          <w:lang w:val="pt-PT"/>
-        </w:rPr>
-        <w:t xml:space="preserve">pelos Parques de Material </w:t>
-      </w:r>
-      <w:r>
-        <w:rPr>
-          <w:sz w:val="24"/>
-          <w:szCs w:val="24"/>
-          <w:lang w:val="pt-PT"/>
-        </w:rPr>
-        <w:t>através da tela</w:t>
-      </w:r>
-      <w:r>
-        <w:rPr>
-          <w:sz w:val="24"/>
-          <w:szCs w:val="24"/>
-          <w:lang w:val="pt-PT"/>
-        </w:rPr>
-        <w:t xml:space="preserve"> Gerenciar Plano de Requisição (</w:t>
-      </w:r>
-      <w:r>
-        <w:rPr>
-          <w:sz w:val="24"/>
-          <w:szCs w:val="24"/>
-          <w:lang w:val="pt-PT"/>
-        </w:rPr>
-        <w:t>PLJ0461P</w:t>
-      </w:r>
-      <w:r>
-        <w:rPr>
-          <w:sz w:val="24"/>
-          <w:szCs w:val="24"/>
-          <w:lang w:val="pt-PT"/>
-        </w:rPr>
-        <w:t>)</w:t>
-      </w:r>
-      <w:r>
-        <w:rPr>
-          <w:sz w:val="24"/>
-          <w:szCs w:val="24"/>
-          <w:lang w:val="pt-PT"/>
-        </w:rPr>
-        <w:t xml:space="preserve"> do SILOMS 11G, </w:t>
-      </w:r>
-      <w:r>
-        <w:rPr>
-          <w:sz w:val="24"/>
-          <w:szCs w:val="24"/>
-          <w:lang w:val="pt-PT"/>
-        </w:rPr>
-        <w:t>conforme</w:t>
-      </w:r>
-      <w:r>
-        <w:rPr>
-          <w:sz w:val="24"/>
-          <w:szCs w:val="24"/>
-          <w:lang w:val="pt-PT"/>
-        </w:rPr>
-        <w:t>:</w:t>
-      </w:r>
-    </w:p>
-    <w:p>
-      <w:pPr>
-        <w:keepNext/>
-        <w:keepLines/>
-        <w:widowControl w:val="0"/>
-        <w:numPr>
-          <w:ilvl w:val="3"/>
-          <w:numId w:val="1"/>
-        </w:numPr>
-        <w:spacing w:after="120"/>
-        <w:rPr>
-          <w:sz w:val="24"/>
-          <w:szCs w:val="24"/>
-          <w:lang w:val="pt-PT"/>
-        </w:rPr>
-      </w:pPr>
-      <w:r>
-        <w:rPr>
-          <w:sz w:val="24"/>
-          <w:szCs w:val="24"/>
-          <w:lang w:val="pt-PT"/>
-        </w:rPr>
-        <w:t>Pressionar o botão “Cancelar Filtro”</w:t>
-      </w:r>
-      <w:r>
-        <w:rPr>
-          <w:sz w:val="24"/>
-          <w:szCs w:val="24"/>
-          <w:lang w:val="pt-PT"/>
-        </w:rPr>
-        <w:t>;</w:t>
-      </w:r>
-    </w:p>
-    <w:p>
-      <w:pPr>
-        <w:keepNext/>
-        <w:keepLines/>
-        <w:widowControl w:val="0"/>
-        <w:numPr>
-          <w:ilvl w:val="3"/>
-          <w:numId w:val="1"/>
-        </w:numPr>
-        <w:spacing w:after="120"/>
-        <w:rPr>
-          <w:sz w:val="24"/>
-          <w:szCs w:val="24"/>
-          <w:lang w:val="pt-PT"/>
-        </w:rPr>
-      </w:pPr>
-      <w:r>
-        <w:rPr>
-          <w:sz w:val="24"/>
-          <w:szCs w:val="24"/>
-          <w:lang w:val="pt-PT"/>
-        </w:rPr>
-        <w:t>Pressionar o botão “Definir Filtro”</w:t>
-      </w:r>
-      <w:r>
-        <w:rPr>
-          <w:sz w:val="24"/>
-          <w:szCs w:val="24"/>
-          <w:lang w:val="pt-PT"/>
-        </w:rPr>
-        <w:t>;</w:t>
-      </w:r>
-    </w:p>
-    <w:p>
-      <w:pPr>
-        <w:keepNext/>
-        <w:keepLines/>
-        <w:widowControl w:val="0"/>
-        <w:numPr>
-          <w:ilvl w:val="3"/>
-          <w:numId w:val="1"/>
-        </w:numPr>
-        <w:spacing w:after="120"/>
-        <w:rPr>
-          <w:sz w:val="24"/>
-          <w:szCs w:val="24"/>
-          <w:lang w:val="pt-PT"/>
-        </w:rPr>
-      </w:pPr>
-      <w:r>
-        <w:rPr>
-          <w:sz w:val="24"/>
-          <w:szCs w:val="24"/>
-          <w:lang w:val="pt-PT"/>
-        </w:rPr>
-        <w:t>Pressionar o botão “Temporário”</w:t>
-      </w:r>
-      <w:r>
-        <w:rPr>
-          <w:sz w:val="24"/>
-          <w:szCs w:val="24"/>
-          <w:lang w:val="pt-PT"/>
-        </w:rPr>
-        <w:t>;</w:t>
-      </w:r>
-    </w:p>
-    <w:p>
-      <w:pPr>
-        <w:keepNext/>
-        <w:keepLines/>
-        <w:widowControl w:val="0"/>
-        <w:numPr>
-          <w:ilvl w:val="3"/>
-          <w:numId w:val="1"/>
-        </w:numPr>
-        <w:spacing w:after="120"/>
-        <w:rPr>
-          <w:sz w:val="24"/>
-          <w:szCs w:val="24"/>
-          <w:lang w:val="pt-PT"/>
-        </w:rPr>
-      </w:pPr>
-      <w:r>
-        <w:rPr>
-          <w:sz w:val="24"/>
-          <w:szCs w:val="24"/>
-          <w:lang w:val="pt-PT"/>
-        </w:rPr>
-        <w:t>No campo “Status do Plano” marcar t</w:t>
-      </w:r>
-      <w:r>
-        <w:rPr>
-          <w:sz w:val="24"/>
-          <w:szCs w:val="24"/>
-          <w:lang w:val="pt-PT"/>
-        </w:rPr>
-        <w:t>odos com exceção de “Cancelado”</w:t>
-      </w:r>
-      <w:r>
-        <w:rPr>
-          <w:sz w:val="24"/>
-          <w:szCs w:val="24"/>
-          <w:lang w:val="pt-PT"/>
-        </w:rPr>
-        <w:t>;</w:t>
-      </w:r>
-    </w:p>
-    <w:p>
-      <w:pPr>
-        <w:keepNext/>
-        <w:keepLines/>
-        <w:widowControl w:val="0"/>
-        <w:numPr>
-          <w:ilvl w:val="3"/>
-          <w:numId w:val="1"/>
-        </w:numPr>
-        <w:spacing w:after="120"/>
-        <w:rPr>
-          <w:sz w:val="24"/>
-          <w:szCs w:val="24"/>
-          <w:lang w:val="pt-PT"/>
-        </w:rPr>
-      </w:pPr>
-      <w:r>
-        <w:rPr>
-          <w:sz w:val="24"/>
-          <w:szCs w:val="24"/>
-          <w:lang w:val="pt-PT"/>
-        </w:rPr>
-        <w:t>No campo “Status da Requisição” marcar todos com exceção de:</w:t>
-      </w:r>
-    </w:p>
-    <w:p>
-      <w:pPr>
-        <w:keepNext/>
-        <w:keepLines/>
-        <w:widowControl w:val="0"/>
-        <w:numPr>
-          <w:ilvl w:val="4"/>
-          <w:numId w:val="1"/>
-        </w:numPr>
-        <w:spacing w:after="120"/>
-        <w:rPr>
-          <w:sz w:val="24"/>
-          <w:szCs w:val="24"/>
-          <w:lang w:val="pt-PT"/>
-        </w:rPr>
-      </w:pPr>
-      <w:r>
-        <w:rPr>
-          <w:sz w:val="24"/>
-          <w:szCs w:val="24"/>
-          <w:lang w:val="pt-PT"/>
-        </w:rPr>
-        <w:t>“Empenho Gerado”, “Empenho Aprovado”, “Expedido na Unidade”, “</w:t>
-      </w:r>
-      <w:r>
-        <w:rPr>
-          <w:sz w:val="24"/>
-          <w:szCs w:val="24"/>
-          <w:lang w:val="pt-PT"/>
-        </w:rPr>
-        <w:t>Reparável Chegou no CTLA</w:t>
-      </w:r>
-      <w:r>
-        <w:rPr>
-          <w:sz w:val="24"/>
-          <w:szCs w:val="24"/>
-          <w:lang w:val="pt-PT"/>
-        </w:rPr>
-        <w:t>”, “</w:t>
-      </w:r>
-      <w:r>
-        <w:rPr>
-          <w:sz w:val="24"/>
-          <w:szCs w:val="24"/>
-          <w:lang w:val="pt-PT"/>
-        </w:rPr>
-        <w:t>Reparável expedido pelo CTLA</w:t>
-      </w:r>
-      <w:r>
-        <w:rPr>
-          <w:sz w:val="24"/>
-          <w:szCs w:val="24"/>
-          <w:lang w:val="pt-PT"/>
-        </w:rPr>
-        <w:t>”, “</w:t>
-      </w:r>
-      <w:r>
-        <w:rPr>
-          <w:sz w:val="24"/>
-          <w:szCs w:val="24"/>
-          <w:lang w:val="pt-PT"/>
-        </w:rPr>
-        <w:t>Reparável estocado na Comissão</w:t>
-      </w:r>
-      <w:r>
-        <w:rPr>
-          <w:sz w:val="24"/>
-          <w:szCs w:val="24"/>
-          <w:lang w:val="pt-PT"/>
-        </w:rPr>
-        <w:t>”, “</w:t>
-      </w:r>
-      <w:r>
-        <w:rPr>
-          <w:sz w:val="24"/>
-          <w:szCs w:val="24"/>
-          <w:lang w:val="pt-PT"/>
-        </w:rPr>
-        <w:t>Reparável expedido para Fornecedor</w:t>
-      </w:r>
-      <w:r>
-        <w:rPr>
-          <w:sz w:val="24"/>
-          <w:szCs w:val="24"/>
-          <w:lang w:val="pt-PT"/>
-        </w:rPr>
-        <w:t>”, “</w:t>
-      </w:r>
-      <w:r>
-        <w:rPr>
-          <w:sz w:val="24"/>
-          <w:szCs w:val="24"/>
-          <w:lang w:val="pt-PT"/>
-        </w:rPr>
-        <w:t>Recebida na Comissão</w:t>
-      </w:r>
-      <w:r>
-        <w:rPr>
-          <w:sz w:val="24"/>
-          <w:szCs w:val="24"/>
-          <w:lang w:val="pt-PT"/>
-        </w:rPr>
-        <w:t>”, “</w:t>
-      </w:r>
-      <w:r>
-        <w:rPr>
-          <w:sz w:val="24"/>
-          <w:szCs w:val="24"/>
-          <w:lang w:val="pt-PT"/>
-        </w:rPr>
-        <w:t>Controle de Qualidade</w:t>
-      </w:r>
-      <w:r>
-        <w:rPr>
-          <w:sz w:val="24"/>
-          <w:szCs w:val="24"/>
-          <w:lang w:val="pt-PT"/>
-        </w:rPr>
-        <w:t>”, “</w:t>
-      </w:r>
-      <w:r>
-        <w:rPr>
-          <w:sz w:val="24"/>
-          <w:szCs w:val="24"/>
-          <w:lang w:val="pt-PT"/>
-        </w:rPr>
-        <w:t>Expedida</w:t>
-      </w:r>
-      <w:r>
-        <w:rPr>
-          <w:sz w:val="24"/>
-          <w:szCs w:val="24"/>
-          <w:lang w:val="pt-PT"/>
-        </w:rPr>
-        <w:t>”, “Embarcado”, “</w:t>
-      </w:r>
-      <w:r>
-        <w:rPr>
-          <w:sz w:val="24"/>
-          <w:szCs w:val="24"/>
-          <w:lang w:val="pt-PT"/>
-        </w:rPr>
-        <w:t>Volume no Solicitante</w:t>
-      </w:r>
-      <w:r>
-        <w:rPr>
-          <w:sz w:val="24"/>
-          <w:szCs w:val="24"/>
-          <w:lang w:val="pt-PT"/>
-        </w:rPr>
-        <w:t>”, “Anulada”, “</w:t>
-      </w:r>
-      <w:r>
-        <w:rPr>
-          <w:sz w:val="24"/>
-          <w:szCs w:val="24"/>
-          <w:lang w:val="pt-PT"/>
-        </w:rPr>
-        <w:t>Recebida Parcialmente no Solicitante</w:t>
-      </w:r>
-      <w:r>
-        <w:rPr>
-          <w:sz w:val="24"/>
-          <w:szCs w:val="24"/>
-          <w:lang w:val="pt-PT"/>
-        </w:rPr>
-        <w:t>”, “</w:t>
-      </w:r>
-      <w:r>
-        <w:rPr>
-          <w:sz w:val="24"/>
-          <w:szCs w:val="24"/>
-          <w:lang w:val="pt-PT"/>
-        </w:rPr>
-        <w:t>Recebida no Solicitante</w:t>
-      </w:r>
-      <w:r>
-        <w:rPr>
-          <w:sz w:val="24"/>
-          <w:szCs w:val="24"/>
-          <w:lang w:val="pt-PT"/>
-        </w:rPr>
-        <w:t>”, “ Cancelada”, “</w:t>
-      </w:r>
-      <w:r>
-        <w:rPr>
-          <w:sz w:val="24"/>
-          <w:szCs w:val="24"/>
-          <w:lang w:val="pt-PT"/>
-        </w:rPr>
-        <w:t>Transmitida para STARR ¿ FMS</w:t>
-      </w:r>
-      <w:r>
-        <w:rPr>
-          <w:sz w:val="24"/>
-          <w:szCs w:val="24"/>
-          <w:lang w:val="pt-PT"/>
-        </w:rPr>
-        <w:t>”, “</w:t>
-      </w:r>
-      <w:r>
-        <w:rPr>
-          <w:sz w:val="24"/>
-          <w:szCs w:val="24"/>
-          <w:lang w:val="pt-PT"/>
-        </w:rPr>
-        <w:t>Publicação Atendida</w:t>
-      </w:r>
-      <w:r>
-        <w:rPr>
-          <w:sz w:val="24"/>
-          <w:szCs w:val="24"/>
-          <w:lang w:val="pt-PT"/>
-        </w:rPr>
-        <w:t>”</w:t>
-      </w:r>
-      <w:r>
-        <w:rPr>
-          <w:sz w:val="24"/>
-          <w:szCs w:val="24"/>
-          <w:lang w:val="pt-PT"/>
-        </w:rPr>
-        <w:t>;</w:t>
-      </w:r>
-    </w:p>
-    <w:p>
-      <w:pPr>
-        <w:keepNext/>
-        <w:keepLines/>
-        <w:widowControl w:val="0"/>
-        <w:numPr>
-          <w:ilvl w:val="3"/>
-          <w:numId w:val="1"/>
-        </w:numPr>
-        <w:spacing w:after="120"/>
-        <w:rPr>
-          <w:sz w:val="24"/>
-          <w:szCs w:val="24"/>
-          <w:lang w:val="pt-PT"/>
-        </w:rPr>
-      </w:pPr>
-      <w:r>
-        <w:rPr>
-          <w:sz w:val="24"/>
-          <w:szCs w:val="24"/>
-          <w:lang w:val="pt-PT"/>
-        </w:rPr>
-        <w:t>No campo “Órgão Provedor” m</w:t>
-      </w:r>
-      <w:r>
-        <w:rPr>
-          <w:sz w:val="24"/>
-          <w:szCs w:val="24"/>
-          <w:lang w:val="pt-PT"/>
-        </w:rPr>
-        <w:t>arcar apenas “CELOG” e “Outros”</w:t>
-      </w:r>
-      <w:r>
-        <w:rPr>
-          <w:sz w:val="24"/>
-          <w:szCs w:val="24"/>
-          <w:lang w:val="pt-PT"/>
-        </w:rPr>
-        <w:t>;</w:t>
-      </w:r>
-    </w:p>
-    <w:p>
-      <w:pPr>
-        <w:keepNext/>
-        <w:keepLines/>
-        <w:widowControl w:val="0"/>
-        <w:numPr>
-          <w:ilvl w:val="3"/>
-          <w:numId w:val="1"/>
-        </w:numPr>
-        <w:spacing w:after="120"/>
-        <w:rPr>
-          <w:sz w:val="24"/>
-          <w:szCs w:val="24"/>
-          <w:lang w:val="pt-PT"/>
-        </w:rPr>
-      </w:pPr>
-      <w:r>
-        <w:rPr>
-          <w:sz w:val="24"/>
-          <w:szCs w:val="24"/>
-          <w:lang w:val="pt-PT"/>
-        </w:rPr>
-        <w:t>No campo “Data (Mês/Ano)</w:t>
-      </w:r>
-      <w:r>
-        <w:rPr>
-          <w:sz w:val="24"/>
-          <w:szCs w:val="24"/>
-          <w:lang w:val="pt-PT"/>
-        </w:rPr>
-        <w:t>” marcar o período de interesse</w:t>
-      </w:r>
-      <w:r>
-        <w:rPr>
-          <w:sz w:val="24"/>
-          <w:szCs w:val="24"/>
-          <w:lang w:val="pt-PT"/>
-        </w:rPr>
-        <w:t>;</w:t>
-      </w:r>
-    </w:p>
-    <w:p>
-      <w:pPr>
-        <w:keepNext/>
-        <w:keepLines/>
-        <w:widowControl w:val="0"/>
-        <w:numPr>
-          <w:ilvl w:val="3"/>
-          <w:numId w:val="1"/>
-        </w:numPr>
-        <w:spacing w:after="120"/>
-        <w:jc w:val="both"/>
-        <w:rPr>
-          <w:sz w:val="24"/>
-          <w:szCs w:val="24"/>
-          <w:lang w:val="pt-PT"/>
-        </w:rPr>
-      </w:pPr>
-      <w:r>
-        <w:rPr>
-          <w:sz w:val="24"/>
-          <w:szCs w:val="24"/>
-          <w:lang w:val="pt-PT"/>
-        </w:rPr>
-        <w:t xml:space="preserve">Pressionar o botão “Ocultar Filtros” ou </w:t>
-      </w:r>
-      <w:r>
-        <w:rPr>
-          <w:sz w:val="24"/>
-          <w:szCs w:val="24"/>
-          <w:lang w:val="pt-PT"/>
-        </w:rPr>
-        <w:t>“Sa</w:t>
-      </w:r>
-      <w:r>
-        <w:rPr>
-          <w:sz w:val="24"/>
-          <w:szCs w:val="24"/>
-          <w:lang w:val="pt-PT"/>
-        </w:rPr>
-        <w:t>l</w:t>
-      </w:r>
-      <w:r>
-        <w:rPr>
-          <w:sz w:val="24"/>
-          <w:szCs w:val="24"/>
-          <w:lang w:val="pt-PT"/>
-        </w:rPr>
-        <w:t>var Filtros”</w:t>
-      </w:r>
-      <w:r>
-        <w:rPr>
-          <w:sz w:val="24"/>
-          <w:szCs w:val="24"/>
-          <w:lang w:val="pt-PT"/>
-        </w:rPr>
-        <w:t>. Esta última opção</w:t>
-      </w:r>
-      <w:r>
-        <w:rPr>
-          <w:sz w:val="24"/>
-          <w:szCs w:val="24"/>
-          <w:lang w:val="pt-PT"/>
-        </w:rPr>
-        <w:t xml:space="preserve"> permite que o</w:t>
-      </w:r>
-      <w:r>
-        <w:rPr>
-          <w:sz w:val="24"/>
-          <w:szCs w:val="24"/>
-          <w:lang w:val="pt-PT"/>
-        </w:rPr>
-        <w:t xml:space="preserve"> filtro </w:t>
-      </w:r>
-      <w:r>
-        <w:rPr>
-          <w:sz w:val="24"/>
-          <w:szCs w:val="24"/>
-          <w:lang w:val="pt-PT"/>
-        </w:rPr>
-        <w:t>seja</w:t>
-      </w:r>
-      <w:r>
-        <w:rPr>
-          <w:sz w:val="24"/>
-          <w:szCs w:val="24"/>
-          <w:lang w:val="pt-PT"/>
-        </w:rPr>
-        <w:t xml:space="preserve"> </w:t>
-      </w:r>
-      <w:r>
-        <w:rPr>
-          <w:sz w:val="24"/>
-          <w:szCs w:val="24"/>
-          <w:lang w:val="pt-PT"/>
-        </w:rPr>
-        <w:t>automaticamente</w:t>
-      </w:r>
-      <w:r>
-        <w:rPr>
-          <w:sz w:val="24"/>
-          <w:szCs w:val="24"/>
-          <w:lang w:val="pt-PT"/>
-        </w:rPr>
-        <w:t xml:space="preserve"> ativado </w:t>
-      </w:r>
-      <w:r>
-        <w:rPr>
-          <w:sz w:val="24"/>
-          <w:szCs w:val="24"/>
-          <w:lang w:val="pt-PT"/>
-        </w:rPr>
-        <w:t xml:space="preserve">quando a </w:t>
-      </w:r>
-      <w:r>
-        <w:rPr>
-          <w:sz w:val="24"/>
-          <w:szCs w:val="24"/>
-          <w:lang w:val="pt-PT"/>
-        </w:rPr>
-        <w:t>tela de pesquisa de requisições</w:t>
-      </w:r>
-      <w:r>
-        <w:rPr>
-          <w:sz w:val="24"/>
-          <w:szCs w:val="24"/>
-          <w:lang w:val="pt-PT"/>
-        </w:rPr>
-        <w:t xml:space="preserve"> é aberta</w:t>
-      </w:r>
-      <w:r>
-        <w:rPr>
-          <w:sz w:val="24"/>
-          <w:szCs w:val="24"/>
-          <w:lang w:val="pt-PT"/>
-        </w:rPr>
-        <w:t>;</w:t>
-      </w:r>
-    </w:p>
-    <w:p>
-      <w:pPr>
-        <w:keepNext/>
-        <w:keepLines/>
-        <w:widowControl w:val="0"/>
-        <w:numPr>
-          <w:ilvl w:val="3"/>
-          <w:numId w:val="1"/>
-        </w:numPr>
-        <w:spacing w:after="120"/>
-        <w:jc w:val="both"/>
-        <w:rPr>
-          <w:sz w:val="24"/>
-          <w:szCs w:val="24"/>
-          <w:lang w:val="pt-PT"/>
-        </w:rPr>
-      </w:pPr>
-      <w:r>
-        <w:rPr>
-          <w:sz w:val="24"/>
-          <w:szCs w:val="24"/>
-          <w:lang w:val="pt-PT"/>
-        </w:rPr>
-        <w:t>No f</w:t>
-      </w:r>
-      <w:r>
-        <w:rPr>
-          <w:sz w:val="24"/>
-          <w:szCs w:val="24"/>
-          <w:lang w:val="pt-PT"/>
-        </w:rPr>
-        <w:t>ormulário “Plano de Requisição”</w:t>
-      </w:r>
-      <w:r>
-        <w:rPr>
-          <w:sz w:val="24"/>
-          <w:szCs w:val="24"/>
-          <w:lang w:val="pt-PT"/>
-        </w:rPr>
-        <w:t>;</w:t>
-      </w:r>
-    </w:p>
-    <w:p>
-      <w:pPr>
-        <w:keepNext/>
-        <w:keepLines/>
-        <w:widowControl w:val="0"/>
-        <w:numPr>
-          <w:ilvl w:val="4"/>
-          <w:numId w:val="1"/>
-        </w:numPr>
-        <w:spacing w:after="120"/>
-        <w:rPr>
-          <w:sz w:val="24"/>
-          <w:szCs w:val="24"/>
-          <w:lang w:val="pt-PT"/>
-        </w:rPr>
-      </w:pPr>
-      <w:r>
-        <w:rPr>
-          <w:sz w:val="24"/>
-          <w:szCs w:val="24"/>
-          <w:lang w:val="pt-PT"/>
-        </w:rPr>
-        <w:t>No campo “PN” marcar “DCN%”;</w:t>
-      </w:r>
-    </w:p>
-    <w:p>
-      <w:pPr>
-        <w:keepNext/>
-        <w:keepLines/>
-        <w:widowControl w:val="0"/>
-        <w:numPr>
-          <w:ilvl w:val="4"/>
-          <w:numId w:val="1"/>
-        </w:numPr>
-        <w:spacing w:after="120"/>
-        <w:rPr>
-          <w:sz w:val="24"/>
-          <w:szCs w:val="24"/>
-          <w:lang w:val="pt-PT"/>
-        </w:rPr>
-      </w:pPr>
-      <w:r>
-        <w:rPr>
-          <w:sz w:val="24"/>
-          <w:szCs w:val="24"/>
-          <w:lang w:val="pt-PT"/>
-        </w:rPr>
-        <w:t>No campo “Extra” marcar “Não”</w:t>
-      </w:r>
-      <w:r>
-        <w:rPr>
-          <w:sz w:val="24"/>
-          <w:szCs w:val="24"/>
-          <w:lang w:val="pt-PT"/>
-        </w:rPr>
-        <w:t>;</w:t>
-      </w:r>
-    </w:p>
-    <w:p>
-      <w:pPr>
-        <w:keepNext/>
-        <w:keepLines/>
-        <w:widowControl w:val="0"/>
-        <w:numPr>
-          <w:ilvl w:val="4"/>
-          <w:numId w:val="1"/>
-        </w:numPr>
-        <w:spacing w:after="120"/>
-        <w:rPr>
-          <w:sz w:val="24"/>
-          <w:szCs w:val="24"/>
-          <w:lang w:val="pt-PT"/>
-        </w:rPr>
-      </w:pPr>
-      <w:r>
-        <w:rPr>
-          <w:sz w:val="24"/>
-          <w:szCs w:val="24"/>
-          <w:lang w:val="pt-PT"/>
-        </w:rPr>
-        <w:t>Pressionar o botão “Executar Consulta”</w:t>
-      </w:r>
-      <w:r>
-        <w:rPr>
-          <w:sz w:val="24"/>
-          <w:szCs w:val="24"/>
-          <w:lang w:val="pt-PT"/>
-        </w:rPr>
-        <w:t>;</w:t>
-      </w:r>
-    </w:p>
-    <w:p>
-      <w:pPr>
-        <w:keepNext/>
-        <w:keepLines/>
-        <w:widowControl w:val="0"/>
-        <w:numPr>
-          <w:ilvl w:val="4"/>
-          <w:numId w:val="1"/>
-        </w:numPr>
-        <w:spacing w:after="120"/>
-        <w:rPr>
-          <w:sz w:val="24"/>
-          <w:szCs w:val="24"/>
-          <w:lang w:val="pt-PT"/>
-        </w:rPr>
-      </w:pPr>
-      <w:r>
-        <w:rPr>
-          <w:sz w:val="24"/>
-          <w:szCs w:val="24"/>
-          <w:lang w:val="pt-PT"/>
-        </w:rPr>
-        <w:t>Pressionar “Tod</w:t>
-      </w:r>
-      <w:r>
-        <w:rPr>
-          <w:sz w:val="24"/>
-          <w:szCs w:val="24"/>
-          <w:lang w:val="pt-PT"/>
-        </w:rPr>
-        <w:t>os” para marcar todos os planos;</w:t>
-      </w:r>
-    </w:p>
-    <w:p>
-      <w:pPr>
-        <w:keepNext/>
-        <w:keepLines/>
-        <w:widowControl w:val="0"/>
-        <w:numPr>
-          <w:ilvl w:val="4"/>
-          <w:numId w:val="1"/>
-        </w:numPr>
-        <w:spacing w:after="120"/>
-        <w:rPr>
-          <w:sz w:val="24"/>
-          <w:szCs w:val="24"/>
-          <w:lang w:val="pt-PT"/>
-        </w:rPr>
-      </w:pPr>
-      <w:r>
-        <w:rPr>
-          <w:sz w:val="24"/>
-          <w:szCs w:val="24"/>
-          <w:lang w:val="pt-PT"/>
-        </w:rPr>
-        <w:t>Pressionar o botão da impressora “Listagem de Materiais”</w:t>
-      </w:r>
-      <w:r>
-        <w:rPr>
-          <w:sz w:val="24"/>
-          <w:szCs w:val="24"/>
-          <w:lang w:val="pt-PT"/>
-        </w:rPr>
-        <w:t>;</w:t>
-      </w:r>
-    </w:p>
-    <w:p>
-      <w:pPr>
-        <w:keepNext/>
-        <w:keepLines/>
-        <w:widowControl w:val="0"/>
-        <w:numPr>
-          <w:ilvl w:val="4"/>
-          <w:numId w:val="1"/>
-        </w:numPr>
-        <w:spacing w:after="120"/>
-        <w:rPr>
-          <w:sz w:val="24"/>
-          <w:szCs w:val="24"/>
-          <w:lang w:val="pt-PT"/>
-        </w:rPr>
-      </w:pPr>
-      <w:r>
-        <w:rPr>
-          <w:sz w:val="24"/>
-          <w:szCs w:val="24"/>
-          <w:lang w:val="pt-PT"/>
-        </w:rPr>
-        <w:t>Em “Opções” escolher “Arquivo Texto”</w:t>
-      </w:r>
-      <w:r>
-        <w:rPr>
-          <w:sz w:val="24"/>
-          <w:szCs w:val="24"/>
-          <w:lang w:val="pt-PT"/>
-        </w:rPr>
-        <w:t>;</w:t>
-      </w:r>
-    </w:p>
-    <w:p>
-      <w:pPr>
-        <w:keepNext/>
-        <w:keepLines/>
-        <w:widowControl w:val="0"/>
-        <w:numPr>
-          <w:ilvl w:val="4"/>
-          <w:numId w:val="1"/>
-        </w:numPr>
-        <w:spacing w:after="120"/>
-        <w:rPr>
-          <w:sz w:val="24"/>
-          <w:szCs w:val="24"/>
-          <w:lang w:val="pt-PT"/>
-        </w:rPr>
-      </w:pPr>
-      <w:r>
-        <w:rPr>
-          <w:sz w:val="24"/>
-          <w:szCs w:val="24"/>
-          <w:lang w:val="pt-PT"/>
-        </w:rPr>
-        <w:t>Em “Tipo de Arquivo” escolher “CSV”</w:t>
-      </w:r>
-      <w:r>
-        <w:rPr>
-          <w:sz w:val="24"/>
-          <w:szCs w:val="24"/>
-          <w:lang w:val="pt-PT"/>
-        </w:rPr>
-        <w:t>;</w:t>
-      </w:r>
-    </w:p>
-    <w:p>
-      <w:pPr>
-        <w:keepNext/>
-        <w:keepLines/>
-        <w:widowControl w:val="0"/>
-        <w:numPr>
-          <w:ilvl w:val="4"/>
-          <w:numId w:val="1"/>
-        </w:numPr>
-        <w:spacing w:after="120"/>
-        <w:rPr>
-          <w:sz w:val="24"/>
-          <w:szCs w:val="24"/>
-          <w:lang w:val="pt-PT"/>
-        </w:rPr>
-      </w:pPr>
-      <w:r>
-        <w:rPr>
-          <w:sz w:val="24"/>
-          <w:szCs w:val="24"/>
-          <w:lang w:val="pt-PT"/>
-        </w:rPr>
-        <w:t>Pressionar o botão “Gravar”</w:t>
-      </w:r>
-      <w:r>
-        <w:rPr>
-          <w:sz w:val="24"/>
-          <w:szCs w:val="24"/>
-          <w:lang w:val="pt-PT"/>
-        </w:rPr>
-        <w:t>;</w:t>
-      </w:r>
-    </w:p>
-    <w:p>
-      <w:pPr>
-        <w:keepNext/>
-        <w:keepLines/>
-        <w:widowControl w:val="0"/>
-        <w:numPr>
-          <w:ilvl w:val="3"/>
-          <w:numId w:val="1"/>
-        </w:numPr>
-        <w:spacing w:after="120"/>
-        <w:jc w:val="both"/>
-        <w:rPr>
-          <w:sz w:val="24"/>
-          <w:szCs w:val="24"/>
-          <w:lang w:val="pt-PT"/>
-        </w:rPr>
-      </w:pPr>
-      <w:r>
-        <w:rPr>
-          <w:sz w:val="24"/>
-          <w:szCs w:val="24"/>
-          <w:lang w:val="pt-PT"/>
-        </w:rPr>
-        <w:t xml:space="preserve">O arquivo gerado terá extensão </w:t>
-      </w:r>
-      <w:r>
-        <w:rPr>
-          <w:i/>
-          <w:sz w:val="24"/>
-          <w:szCs w:val="24"/>
-          <w:lang w:val="pt-PT"/>
-        </w:rPr>
-        <w:t>csv</w:t>
-      </w:r>
-      <w:r>
-        <w:rPr>
-          <w:sz w:val="24"/>
-          <w:szCs w:val="24"/>
-          <w:lang w:val="pt-PT"/>
-        </w:rPr>
-        <w:t xml:space="preserve">, podendo ser aberto em editores de texto, ou, preferencialmente em planilhas eletrônicas. Vale observar que </w:t>
-      </w:r>
-      <w:r>
-        <w:rPr>
-          <w:sz w:val="24"/>
-          <w:szCs w:val="24"/>
-          <w:lang w:val="pt-PT"/>
-        </w:rPr>
-        <w:t xml:space="preserve">é </w:t>
-      </w:r>
-      <w:r>
-        <w:rPr>
-          <w:sz w:val="24"/>
-          <w:szCs w:val="24"/>
-          <w:lang w:val="pt-PT"/>
-        </w:rPr>
-        <w:t>utililizad</w:t>
-      </w:r>
-      <w:r>
-        <w:rPr>
-          <w:sz w:val="24"/>
-          <w:szCs w:val="24"/>
-          <w:lang w:val="pt-PT"/>
-        </w:rPr>
-        <w:t>o</w:t>
-      </w:r>
-      <w:r>
-        <w:rPr>
-          <w:sz w:val="24"/>
-          <w:szCs w:val="24"/>
-          <w:lang w:val="pt-PT"/>
-        </w:rPr>
-        <w:t xml:space="preserve"> o ponto-e-vírgula como separador de campos;</w:t>
-      </w:r>
-    </w:p>
-    <w:p>
-      <w:pPr>
-        <w:keepNext/>
-        <w:keepLines/>
-        <w:widowControl w:val="0"/>
-        <w:numPr>
-          <w:ilvl w:val="3"/>
-          <w:numId w:val="1"/>
-        </w:numPr>
-        <w:spacing w:after="120"/>
-        <w:jc w:val="both"/>
-        <w:rPr>
-          <w:sz w:val="24"/>
-          <w:szCs w:val="24"/>
-          <w:lang w:val="pt-PT"/>
-        </w:rPr>
-      </w:pPr>
-      <w:r>
-        <w:rPr>
-          <w:sz w:val="24"/>
-          <w:szCs w:val="24"/>
-          <w:lang w:val="pt-PT"/>
-        </w:rPr>
-        <w:t xml:space="preserve">A quantidade de itens solicitada em cada requisição é extraída </w:t>
-      </w:r>
-      <w:r>
-        <w:rPr>
-          <w:sz w:val="24"/>
-          <w:szCs w:val="24"/>
-          <w:lang w:val="pt-PT"/>
-        </w:rPr>
-        <w:t>do</w:t>
-      </w:r>
-      <w:r>
-        <w:rPr>
-          <w:sz w:val="24"/>
-          <w:szCs w:val="24"/>
-          <w:lang w:val="pt-PT"/>
-        </w:rPr>
-        <w:t xml:space="preserve"> campo “Qtde Plano”</w:t>
-      </w:r>
-      <w:r>
-        <w:rPr>
-          <w:sz w:val="24"/>
-          <w:szCs w:val="24"/>
-          <w:lang w:val="pt-PT"/>
-        </w:rPr>
-        <w:t>;</w:t>
+        <w:t>Conforme PLOG0022 – Compilação de requisições de ressuprimento</w:t>
       </w:r>
     </w:p>
     <w:p>
@@ -4227,7 +3168,6 @@
           <w:u w:val="single"/>
           <w:lang w:val="pt-PT"/>
         </w:rPr>
-        <w:lastRenderedPageBreak/>
         <w:t>PREENCHER MODELO</w:t>
       </w:r>
     </w:p>
@@ -5419,7 +4359,6 @@
           <w:sz w:val="24"/>
           <w:szCs w:val="24"/>
         </w:rPr>
-        <w:lastRenderedPageBreak/>
         <w:t>Visto:</w:t>
       </w:r>
     </w:p>
@@ -13007,7 +11946,7 @@
             <w:b/>
             <w:noProof/>
           </w:rPr>
-          <w:t>1</w:t>
+          <w:t>2</w:t>
         </w:r>
         <w:r>
           <w:rPr>
@@ -13047,7 +11986,7 @@
             <w:b/>
             <w:noProof/>
           </w:rPr>
-          <w:t>3</w:t>
+          <w:t>12</w:t>
         </w:r>
         <w:r>
           <w:rPr>
@@ -13173,7 +12112,7 @@
                 <w:b/>
                 <w:noProof/>
               </w:rPr>
-              <w:t>13</w:t>
+              <w:t>4</w:t>
             </w:r>
             <w:r>
               <w:rPr>
@@ -13213,7 +12152,7 @@
                 <w:b/>
                 <w:noProof/>
               </w:rPr>
-              <w:t>13</w:t>
+              <w:t>12</w:t>
             </w:r>
             <w:r>
               <w:rPr>
@@ -13347,7 +12286,7 @@
                                         <w:b/>
                                         <w:noProof/>
                                       </w:rPr>
-                                      <w:t>7</w:t>
+                                      <w:t>3</w:t>
                                     </w:r>
                                     <w:r>
                                       <w:rPr>
@@ -13387,7 +12326,7 @@
                                         <w:b/>
                                         <w:noProof/>
                                       </w:rPr>
-                                      <w:t>7</w:t>
+                                      <w:t>12</w:t>
                                     </w:r>
                                     <w:r>
                                       <w:rPr>
@@ -18416,6 +17355,7 @@
   </w:compat>
   <w:rsids>
     <w:rsidRoot w:val="004B0869"/>
+    <w:rsid w:val="00032EF3"/>
     <w:rsid w:val="001F09FF"/>
     <w:rsid w:val="00373168"/>
     <w:rsid w:val="00435929"/>
@@ -18433,7 +17373,6 @@
     <w:rsid w:val="00D44749"/>
     <w:rsid w:val="00E42EC4"/>
     <w:rsid w:val="00F53788"/>
-    <w:rsid w:val="00FD5030"/>
     <w:rsid w:val="00FE366C"/>
     <w:rsid w:val="00FF26C1"/>
   </w:rsids>

</xml_diff>